<commit_message>
FOL terminado y entregado
</commit_message>
<xml_diff>
--- a/IPE I -  ITINERARIO PERSONAL EMPLEABILIDAD/PREVENCION DE RIESGOS LABORALES - TRABAJO FINAL.docx
+++ b/IPE I -  ITINERARIO PERSONAL EMPLEABILIDAD/PREVENCION DE RIESGOS LABORALES - TRABAJO FINAL.docx
@@ -129,7 +129,6 @@
                     <v:path gradientshapeok="t" o:connecttype="rect"/>
                   </v:shapetype>
                   <v:shape id="Cuadro de texto 1" o:spid="_x0000_s1026" type="#_x0000_t202" style="position:absolute;margin-left:373.3pt;margin-top:22.15pt;width:424.5pt;height:96pt;z-index:251664384;visibility:visible;mso-wrap-style:square;mso-width-percent:0;mso-height-percent:0;mso-wrap-distance-left:9pt;mso-wrap-distance-top:0;mso-wrap-distance-right:9pt;mso-wrap-distance-bottom:0;mso-position-horizontal:right;mso-position-horizontal-relative:margin;mso-position-vertical:absolute;mso-position-vertical-relative:text;mso-width-percent:0;mso-height-percent:0;mso-width-relative:margin;mso-height-relative:margin;v-text-anchor:top" o:gfxdata="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" filled="f" stroked="f">
-                    <v:fill o:detectmouseclick="t"/>
                     <v:textbox>
                       <w:txbxContent>
                         <w:p>
@@ -3069,7 +3068,19 @@
         <w:rPr>
           <w:rFonts w:ascii="Calibri" w:hAnsi="Calibri" w:cs="Calibri"/>
         </w:rPr>
-        <w:t>: Muebles más dispuestos o áreas de paso estrechas.</w:t>
+        <w:t>: Muebles m</w:t>
+      </w:r>
+      <w:r>
+        <w:rPr>
+          <w:rFonts w:ascii="Calibri" w:hAnsi="Calibri" w:cs="Calibri"/>
+        </w:rPr>
+        <w:t>al</w:t>
+      </w:r>
+      <w:r>
+        <w:rPr>
+          <w:rFonts w:ascii="Calibri" w:hAnsi="Calibri" w:cs="Calibri"/>
+        </w:rPr>
+        <w:t xml:space="preserve"> dispuestos o áreas de paso estrechas.</w:t>
       </w:r>
     </w:p>
     <w:p>
@@ -3264,7 +3275,19 @@
         <w:rPr>
           <w:rFonts w:ascii="Calibri" w:hAnsi="Calibri" w:cs="Calibri"/>
         </w:rPr>
-        <w:t xml:space="preserve"> (posturas prolongadas sin descanso, senderismo prolongado).</w:t>
+        <w:t xml:space="preserve"> (posturas prolongadas sin descanso, </w:t>
+      </w:r>
+      <w:r>
+        <w:rPr>
+          <w:rFonts w:ascii="Calibri" w:hAnsi="Calibri" w:cs="Calibri"/>
+        </w:rPr>
+        <w:t>sedentarismo</w:t>
+      </w:r>
+      <w:r>
+        <w:rPr>
+          <w:rFonts w:ascii="Calibri" w:hAnsi="Calibri" w:cs="Calibri"/>
+        </w:rPr>
+        <w:t xml:space="preserve"> prolongado).</w:t>
       </w:r>
     </w:p>
     <w:p>

</xml_diff>